<commit_message>
push of straggling files
</commit_message>
<xml_diff>
--- a/l2/report/diff-eq-der.docx
+++ b/l2/report/diff-eq-der.docx
@@ -18,7 +18,15 @@
               <w:sz w:val="28"/>
               <w:szCs w:val="28"/>
             </w:rPr>
-            <m:t xml:space="preserve"> let </m:t>
+            <m:t>By KVL</m:t>
+          </m:r>
+          <m:r>
+            <w:rPr>
+              <w:rFonts w:ascii="Cambria Math" w:eastAsiaTheme="minorEastAsia" w:hAnsi="Cambria Math"/>
+              <w:sz w:val="28"/>
+              <w:szCs w:val="28"/>
+            </w:rPr>
+            <m:t>,</m:t>
           </m:r>
           <m:r>
             <w:rPr>
@@ -30,17 +38,603 @@
           </m:r>
           <m:r>
             <w:rPr>
-              <w:rFonts w:ascii="Cambria Math" w:hAnsi="Cambria Math"/>
-              <w:sz w:val="28"/>
-              <w:szCs w:val="28"/>
-            </w:rPr>
-            <m:t>RC</m:t>
+              <w:rFonts w:ascii="Cambria Math" w:eastAsiaTheme="minorEastAsia" w:hAnsi="Cambria Math"/>
+              <w:sz w:val="28"/>
+              <w:szCs w:val="28"/>
+            </w:rPr>
+            <m:t xml:space="preserve"> - </m:t>
           </m:r>
           <m:sSub>
             <m:sSubPr>
               <m:ctrlPr>
                 <w:rPr>
-                  <w:rFonts w:ascii="Cambria Math" w:hAnsi="Cambria Math"/>
+                  <w:rFonts w:ascii="Cambria Math" w:eastAsiaTheme="minorEastAsia" w:hAnsi="Cambria Math"/>
+                  <w:i/>
+                  <w:sz w:val="28"/>
+                  <w:szCs w:val="28"/>
+                </w:rPr>
+              </m:ctrlPr>
+            </m:sSubPr>
+            <m:e>
+              <m:r>
+                <w:rPr>
+                  <w:rFonts w:ascii="Cambria Math" w:eastAsiaTheme="minorEastAsia" w:hAnsi="Cambria Math"/>
+                  <w:sz w:val="28"/>
+                  <w:szCs w:val="28"/>
+                </w:rPr>
+                <m:t>v</m:t>
+              </m:r>
+            </m:e>
+            <m:sub>
+              <m:r>
+                <w:rPr>
+                  <w:rFonts w:ascii="Cambria Math" w:eastAsiaTheme="minorEastAsia" w:hAnsi="Cambria Math"/>
+                  <w:sz w:val="28"/>
+                  <w:szCs w:val="28"/>
+                </w:rPr>
+                <m:t>in</m:t>
+              </m:r>
+            </m:sub>
+          </m:sSub>
+          <m:d>
+            <m:dPr>
+              <m:ctrlPr>
+                <w:rPr>
+                  <w:rFonts w:ascii="Cambria Math" w:eastAsiaTheme="minorEastAsia" w:hAnsi="Cambria Math"/>
+                  <w:i/>
+                  <w:sz w:val="28"/>
+                  <w:szCs w:val="28"/>
+                </w:rPr>
+              </m:ctrlPr>
+            </m:dPr>
+            <m:e>
+              <m:r>
+                <w:rPr>
+                  <w:rFonts w:ascii="Cambria Math" w:eastAsiaTheme="minorEastAsia" w:hAnsi="Cambria Math"/>
+                  <w:sz w:val="28"/>
+                  <w:szCs w:val="28"/>
+                </w:rPr>
+                <m:t>t</m:t>
+              </m:r>
+            </m:e>
+          </m:d>
+          <m:r>
+            <w:rPr>
+              <w:rFonts w:ascii="Cambria Math" w:eastAsiaTheme="minorEastAsia" w:hAnsi="Cambria Math"/>
+              <w:sz w:val="28"/>
+              <w:szCs w:val="28"/>
+            </w:rPr>
+            <m:t xml:space="preserve">+ </m:t>
+          </m:r>
+          <m:sSub>
+            <m:sSubPr>
+              <m:ctrlPr>
+                <w:rPr>
+                  <w:rFonts w:ascii="Cambria Math" w:eastAsiaTheme="minorEastAsia" w:hAnsi="Cambria Math"/>
+                  <w:i/>
+                  <w:sz w:val="28"/>
+                  <w:szCs w:val="28"/>
+                </w:rPr>
+              </m:ctrlPr>
+            </m:sSubPr>
+            <m:e>
+              <m:r>
+                <w:rPr>
+                  <w:rFonts w:ascii="Cambria Math" w:eastAsiaTheme="minorEastAsia" w:hAnsi="Cambria Math"/>
+                  <w:sz w:val="28"/>
+                  <w:szCs w:val="28"/>
+                </w:rPr>
+                <m:t>v</m:t>
+              </m:r>
+            </m:e>
+            <m:sub>
+              <m:r>
+                <w:rPr>
+                  <w:rFonts w:ascii="Cambria Math" w:eastAsiaTheme="minorEastAsia" w:hAnsi="Cambria Math"/>
+                  <w:sz w:val="28"/>
+                  <w:szCs w:val="28"/>
+                </w:rPr>
+                <m:t>R</m:t>
+              </m:r>
+            </m:sub>
+          </m:sSub>
+          <m:d>
+            <m:dPr>
+              <m:ctrlPr>
+                <w:rPr>
+                  <w:rFonts w:ascii="Cambria Math" w:eastAsiaTheme="minorEastAsia" w:hAnsi="Cambria Math"/>
+                  <w:i/>
+                  <w:sz w:val="28"/>
+                  <w:szCs w:val="28"/>
+                </w:rPr>
+              </m:ctrlPr>
+            </m:dPr>
+            <m:e>
+              <m:r>
+                <w:rPr>
+                  <w:rFonts w:ascii="Cambria Math" w:eastAsiaTheme="minorEastAsia" w:hAnsi="Cambria Math"/>
+                  <w:sz w:val="28"/>
+                  <w:szCs w:val="28"/>
+                </w:rPr>
+                <m:t>t</m:t>
+              </m:r>
+            </m:e>
+          </m:d>
+          <m:r>
+            <w:rPr>
+              <w:rFonts w:ascii="Cambria Math" w:eastAsiaTheme="minorEastAsia" w:hAnsi="Cambria Math"/>
+              <w:sz w:val="28"/>
+              <w:szCs w:val="28"/>
+            </w:rPr>
+            <m:t xml:space="preserve">+ </m:t>
+          </m:r>
+          <m:sSub>
+            <m:sSubPr>
+              <m:ctrlPr>
+                <w:rPr>
+                  <w:rFonts w:ascii="Cambria Math" w:eastAsiaTheme="minorEastAsia" w:hAnsi="Cambria Math"/>
+                  <w:i/>
+                  <w:sz w:val="28"/>
+                  <w:szCs w:val="28"/>
+                </w:rPr>
+              </m:ctrlPr>
+            </m:sSubPr>
+            <m:e>
+              <m:r>
+                <w:rPr>
+                  <w:rFonts w:ascii="Cambria Math" w:eastAsiaTheme="minorEastAsia" w:hAnsi="Cambria Math"/>
+                  <w:sz w:val="28"/>
+                  <w:szCs w:val="28"/>
+                </w:rPr>
+                <m:t>v</m:t>
+              </m:r>
+            </m:e>
+            <m:sub>
+              <m:r>
+                <w:rPr>
+                  <w:rFonts w:ascii="Cambria Math" w:eastAsiaTheme="minorEastAsia" w:hAnsi="Cambria Math"/>
+                  <w:sz w:val="28"/>
+                  <w:szCs w:val="28"/>
+                </w:rPr>
+                <m:t>o</m:t>
+              </m:r>
+            </m:sub>
+          </m:sSub>
+          <m:d>
+            <m:dPr>
+              <m:ctrlPr>
+                <w:rPr>
+                  <w:rFonts w:ascii="Cambria Math" w:eastAsiaTheme="minorEastAsia" w:hAnsi="Cambria Math"/>
+                  <w:i/>
+                  <w:sz w:val="28"/>
+                  <w:szCs w:val="28"/>
+                </w:rPr>
+              </m:ctrlPr>
+            </m:dPr>
+            <m:e>
+              <m:r>
+                <w:rPr>
+                  <w:rFonts w:ascii="Cambria Math" w:eastAsiaTheme="minorEastAsia" w:hAnsi="Cambria Math"/>
+                  <w:sz w:val="28"/>
+                  <w:szCs w:val="28"/>
+                </w:rPr>
+                <m:t>t</m:t>
+              </m:r>
+            </m:e>
+          </m:d>
+          <m:r>
+            <w:rPr>
+              <w:rFonts w:ascii="Cambria Math" w:eastAsiaTheme="minorEastAsia" w:hAnsi="Cambria Math"/>
+              <w:sz w:val="28"/>
+              <w:szCs w:val="28"/>
+            </w:rPr>
+            <m:t>=0</m:t>
+          </m:r>
+          <m:r>
+            <w:rPr>
+              <w:rFonts w:ascii="Cambria Math" w:eastAsiaTheme="minorEastAsia" w:hAnsi="Cambria Math"/>
+              <w:sz w:val="28"/>
+              <w:szCs w:val="28"/>
+            </w:rPr>
+            <m:t xml:space="preserve"> </m:t>
+          </m:r>
+        </m:oMath>
+      </m:oMathPara>
+    </w:p>
+    <w:p>
+      <w:pPr>
+        <w:rPr>
+          <w:rFonts w:eastAsiaTheme="minorEastAsia"/>
+          <w:sz w:val="28"/>
+          <w:szCs w:val="28"/>
+        </w:rPr>
+      </w:pPr>
+      <m:oMathPara>
+        <m:oMath>
+          <m:sSub>
+            <m:sSubPr>
+              <m:ctrlPr>
+                <w:rPr>
+                  <w:rFonts w:ascii="Cambria Math" w:eastAsiaTheme="minorEastAsia" w:hAnsi="Cambria Math"/>
+                  <w:i/>
+                  <w:sz w:val="28"/>
+                  <w:szCs w:val="28"/>
+                </w:rPr>
+              </m:ctrlPr>
+            </m:sSubPr>
+            <m:e>
+              <m:r>
+                <w:rPr>
+                  <w:rFonts w:ascii="Cambria Math" w:eastAsiaTheme="minorEastAsia" w:hAnsi="Cambria Math"/>
+                  <w:sz w:val="28"/>
+                  <w:szCs w:val="28"/>
+                </w:rPr>
+                <m:t>v</m:t>
+              </m:r>
+            </m:e>
+            <m:sub>
+              <m:r>
+                <w:rPr>
+                  <w:rFonts w:ascii="Cambria Math" w:eastAsiaTheme="minorEastAsia" w:hAnsi="Cambria Math"/>
+                  <w:sz w:val="28"/>
+                  <w:szCs w:val="28"/>
+                </w:rPr>
+                <m:t>in</m:t>
+              </m:r>
+            </m:sub>
+          </m:sSub>
+          <m:d>
+            <m:dPr>
+              <m:ctrlPr>
+                <w:rPr>
+                  <w:rFonts w:ascii="Cambria Math" w:eastAsiaTheme="minorEastAsia" w:hAnsi="Cambria Math"/>
+                  <w:i/>
+                  <w:sz w:val="28"/>
+                  <w:szCs w:val="28"/>
+                </w:rPr>
+              </m:ctrlPr>
+            </m:dPr>
+            <m:e>
+              <m:r>
+                <w:rPr>
+                  <w:rFonts w:ascii="Cambria Math" w:eastAsiaTheme="minorEastAsia" w:hAnsi="Cambria Math"/>
+                  <w:sz w:val="28"/>
+                  <w:szCs w:val="28"/>
+                </w:rPr>
+                <m:t>t</m:t>
+              </m:r>
+            </m:e>
+          </m:d>
+          <m:r>
+            <w:rPr>
+              <w:rFonts w:ascii="Cambria Math" w:eastAsiaTheme="minorEastAsia" w:hAnsi="Cambria Math"/>
+              <w:sz w:val="28"/>
+              <w:szCs w:val="28"/>
+            </w:rPr>
+            <m:t xml:space="preserve">= </m:t>
+          </m:r>
+          <m:sSub>
+            <m:sSubPr>
+              <m:ctrlPr>
+                <w:rPr>
+                  <w:rFonts w:ascii="Cambria Math" w:eastAsiaTheme="minorEastAsia" w:hAnsi="Cambria Math"/>
+                  <w:i/>
+                  <w:sz w:val="28"/>
+                  <w:szCs w:val="28"/>
+                </w:rPr>
+              </m:ctrlPr>
+            </m:sSubPr>
+            <m:e>
+              <m:r>
+                <w:rPr>
+                  <w:rFonts w:ascii="Cambria Math" w:eastAsiaTheme="minorEastAsia" w:hAnsi="Cambria Math"/>
+                  <w:sz w:val="28"/>
+                  <w:szCs w:val="28"/>
+                </w:rPr>
+                <m:t>v</m:t>
+              </m:r>
+            </m:e>
+            <m:sub>
+              <m:r>
+                <w:rPr>
+                  <w:rFonts w:ascii="Cambria Math" w:eastAsiaTheme="minorEastAsia" w:hAnsi="Cambria Math"/>
+                  <w:sz w:val="28"/>
+                  <w:szCs w:val="28"/>
+                </w:rPr>
+                <m:t>R</m:t>
+              </m:r>
+            </m:sub>
+          </m:sSub>
+          <m:d>
+            <m:dPr>
+              <m:ctrlPr>
+                <w:rPr>
+                  <w:rFonts w:ascii="Cambria Math" w:eastAsiaTheme="minorEastAsia" w:hAnsi="Cambria Math"/>
+                  <w:i/>
+                  <w:sz w:val="28"/>
+                  <w:szCs w:val="28"/>
+                </w:rPr>
+              </m:ctrlPr>
+            </m:dPr>
+            <m:e>
+              <m:r>
+                <w:rPr>
+                  <w:rFonts w:ascii="Cambria Math" w:eastAsiaTheme="minorEastAsia" w:hAnsi="Cambria Math"/>
+                  <w:sz w:val="28"/>
+                  <w:szCs w:val="28"/>
+                </w:rPr>
+                <m:t>t</m:t>
+              </m:r>
+            </m:e>
+          </m:d>
+          <m:r>
+            <w:rPr>
+              <w:rFonts w:ascii="Cambria Math" w:eastAsiaTheme="minorEastAsia" w:hAnsi="Cambria Math"/>
+              <w:sz w:val="28"/>
+              <w:szCs w:val="28"/>
+            </w:rPr>
+            <m:t xml:space="preserve">+ </m:t>
+          </m:r>
+          <m:sSub>
+            <m:sSubPr>
+              <m:ctrlPr>
+                <w:rPr>
+                  <w:rFonts w:ascii="Cambria Math" w:eastAsiaTheme="minorEastAsia" w:hAnsi="Cambria Math"/>
+                  <w:i/>
+                  <w:sz w:val="28"/>
+                  <w:szCs w:val="28"/>
+                </w:rPr>
+              </m:ctrlPr>
+            </m:sSubPr>
+            <m:e>
+              <m:r>
+                <w:rPr>
+                  <w:rFonts w:ascii="Cambria Math" w:eastAsiaTheme="minorEastAsia" w:hAnsi="Cambria Math"/>
+                  <w:sz w:val="28"/>
+                  <w:szCs w:val="28"/>
+                </w:rPr>
+                <m:t>v</m:t>
+              </m:r>
+            </m:e>
+            <m:sub>
+              <m:r>
+                <w:rPr>
+                  <w:rFonts w:ascii="Cambria Math" w:eastAsiaTheme="minorEastAsia" w:hAnsi="Cambria Math"/>
+                  <w:sz w:val="28"/>
+                  <w:szCs w:val="28"/>
+                </w:rPr>
+                <m:t>o</m:t>
+              </m:r>
+            </m:sub>
+          </m:sSub>
+          <m:d>
+            <m:dPr>
+              <m:ctrlPr>
+                <w:rPr>
+                  <w:rFonts w:ascii="Cambria Math" w:eastAsiaTheme="minorEastAsia" w:hAnsi="Cambria Math"/>
+                  <w:i/>
+                  <w:sz w:val="28"/>
+                  <w:szCs w:val="28"/>
+                </w:rPr>
+              </m:ctrlPr>
+            </m:dPr>
+            <m:e>
+              <m:r>
+                <w:rPr>
+                  <w:rFonts w:ascii="Cambria Math" w:eastAsiaTheme="minorEastAsia" w:hAnsi="Cambria Math"/>
+                  <w:sz w:val="28"/>
+                  <w:szCs w:val="28"/>
+                </w:rPr>
+                <m:t>t</m:t>
+              </m:r>
+            </m:e>
+          </m:d>
+          <m:r>
+            <w:rPr>
+              <w:rFonts w:ascii="Cambria Math" w:eastAsiaTheme="minorEastAsia" w:hAnsi="Cambria Math"/>
+              <w:sz w:val="28"/>
+              <w:szCs w:val="28"/>
+            </w:rPr>
+            <m:t xml:space="preserve">= </m:t>
+          </m:r>
+          <m:r>
+            <w:rPr>
+              <w:rFonts w:ascii="Cambria Math" w:eastAsiaTheme="minorEastAsia" w:hAnsi="Cambria Math"/>
+              <w:sz w:val="28"/>
+              <w:szCs w:val="28"/>
+            </w:rPr>
+            <m:t>Ri</m:t>
+          </m:r>
+          <m:d>
+            <m:dPr>
+              <m:ctrlPr>
+                <w:rPr>
+                  <w:rFonts w:ascii="Cambria Math" w:eastAsiaTheme="minorEastAsia" w:hAnsi="Cambria Math"/>
+                  <w:i/>
+                  <w:sz w:val="28"/>
+                  <w:szCs w:val="28"/>
+                </w:rPr>
+              </m:ctrlPr>
+            </m:dPr>
+            <m:e>
+              <m:r>
+                <w:rPr>
+                  <w:rFonts w:ascii="Cambria Math" w:eastAsiaTheme="minorEastAsia" w:hAnsi="Cambria Math"/>
+                  <w:sz w:val="28"/>
+                  <w:szCs w:val="28"/>
+                </w:rPr>
+                <m:t>t</m:t>
+              </m:r>
+            </m:e>
+          </m:d>
+          <m:r>
+            <w:rPr>
+              <w:rFonts w:ascii="Cambria Math" w:eastAsiaTheme="minorEastAsia" w:hAnsi="Cambria Math"/>
+              <w:sz w:val="28"/>
+              <w:szCs w:val="28"/>
+            </w:rPr>
+            <m:t xml:space="preserve">+ </m:t>
+          </m:r>
+          <m:sSub>
+            <m:sSubPr>
+              <m:ctrlPr>
+                <w:rPr>
+                  <w:rFonts w:ascii="Cambria Math" w:eastAsiaTheme="minorEastAsia" w:hAnsi="Cambria Math"/>
+                  <w:i/>
+                  <w:sz w:val="28"/>
+                  <w:szCs w:val="28"/>
+                </w:rPr>
+              </m:ctrlPr>
+            </m:sSubPr>
+            <m:e>
+              <m:r>
+                <w:rPr>
+                  <w:rFonts w:ascii="Cambria Math" w:eastAsiaTheme="minorEastAsia" w:hAnsi="Cambria Math"/>
+                  <w:sz w:val="28"/>
+                  <w:szCs w:val="28"/>
+                </w:rPr>
+                <m:t>v</m:t>
+              </m:r>
+            </m:e>
+            <m:sub>
+              <m:r>
+                <w:rPr>
+                  <w:rFonts w:ascii="Cambria Math" w:eastAsiaTheme="minorEastAsia" w:hAnsi="Cambria Math"/>
+                  <w:sz w:val="28"/>
+                  <w:szCs w:val="28"/>
+                </w:rPr>
+                <m:t>o</m:t>
+              </m:r>
+            </m:sub>
+          </m:sSub>
+          <m:d>
+            <m:dPr>
+              <m:ctrlPr>
+                <w:rPr>
+                  <w:rFonts w:ascii="Cambria Math" w:eastAsiaTheme="minorEastAsia" w:hAnsi="Cambria Math"/>
+                  <w:i/>
+                  <w:sz w:val="28"/>
+                  <w:szCs w:val="28"/>
+                </w:rPr>
+              </m:ctrlPr>
+            </m:dPr>
+            <m:e>
+              <m:r>
+                <w:rPr>
+                  <w:rFonts w:ascii="Cambria Math" w:eastAsiaTheme="minorEastAsia" w:hAnsi="Cambria Math"/>
+                  <w:sz w:val="28"/>
+                  <w:szCs w:val="28"/>
+                </w:rPr>
+                <m:t>t</m:t>
+              </m:r>
+            </m:e>
+          </m:d>
+        </m:oMath>
+      </m:oMathPara>
+    </w:p>
+    <w:p>
+      <w:pPr>
+        <w:rPr>
+          <w:rFonts w:eastAsiaTheme="minorEastAsia"/>
+          <w:sz w:val="28"/>
+          <w:szCs w:val="28"/>
+        </w:rPr>
+      </w:pPr>
+      <m:oMathPara>
+        <m:oMath>
+          <m:r>
+            <w:rPr>
+              <w:rFonts w:ascii="Cambria Math" w:eastAsiaTheme="minorEastAsia" w:hAnsi="Cambria Math"/>
+              <w:sz w:val="28"/>
+              <w:szCs w:val="28"/>
+            </w:rPr>
+            <m:t xml:space="preserve">Series connection ⟹ </m:t>
+          </m:r>
+          <m:sSub>
+            <m:sSubPr>
+              <m:ctrlPr>
+                <w:rPr>
+                  <w:rFonts w:ascii="Cambria Math" w:eastAsiaTheme="minorEastAsia" w:hAnsi="Cambria Math"/>
+                  <w:i/>
+                  <w:sz w:val="28"/>
+                  <w:szCs w:val="28"/>
+                </w:rPr>
+              </m:ctrlPr>
+            </m:sSubPr>
+            <m:e>
+              <m:r>
+                <w:rPr>
+                  <w:rFonts w:ascii="Cambria Math" w:eastAsiaTheme="minorEastAsia" w:hAnsi="Cambria Math"/>
+                  <w:sz w:val="28"/>
+                  <w:szCs w:val="28"/>
+                </w:rPr>
+                <m:t>i</m:t>
+              </m:r>
+            </m:e>
+            <m:sub>
+              <m:r>
+                <w:rPr>
+                  <w:rFonts w:ascii="Cambria Math" w:eastAsiaTheme="minorEastAsia" w:hAnsi="Cambria Math"/>
+                  <w:sz w:val="28"/>
+                  <w:szCs w:val="28"/>
+                </w:rPr>
+                <m:t>R</m:t>
+              </m:r>
+            </m:sub>
+          </m:sSub>
+          <m:r>
+            <w:rPr>
+              <w:rFonts w:ascii="Cambria Math" w:eastAsiaTheme="minorEastAsia" w:hAnsi="Cambria Math"/>
+              <w:sz w:val="28"/>
+              <w:szCs w:val="28"/>
+            </w:rPr>
+            <m:t>=</m:t>
+          </m:r>
+          <m:sSub>
+            <m:sSubPr>
+              <m:ctrlPr>
+                <w:rPr>
+                  <w:rFonts w:ascii="Cambria Math" w:eastAsiaTheme="minorEastAsia" w:hAnsi="Cambria Math"/>
+                  <w:i/>
+                  <w:sz w:val="28"/>
+                  <w:szCs w:val="28"/>
+                </w:rPr>
+              </m:ctrlPr>
+            </m:sSubPr>
+            <m:e>
+              <m:r>
+                <w:rPr>
+                  <w:rFonts w:ascii="Cambria Math" w:eastAsiaTheme="minorEastAsia" w:hAnsi="Cambria Math"/>
+                  <w:sz w:val="28"/>
+                  <w:szCs w:val="28"/>
+                </w:rPr>
+                <m:t>i</m:t>
+              </m:r>
+            </m:e>
+            <m:sub>
+              <m:r>
+                <w:rPr>
+                  <w:rFonts w:ascii="Cambria Math" w:eastAsiaTheme="minorEastAsia" w:hAnsi="Cambria Math"/>
+                  <w:sz w:val="28"/>
+                  <w:szCs w:val="28"/>
+                </w:rPr>
+                <m:t>C</m:t>
+              </m:r>
+            </m:sub>
+          </m:sSub>
+          <m:r>
+            <w:rPr>
+              <w:rFonts w:ascii="Cambria Math" w:eastAsiaTheme="minorEastAsia" w:hAnsi="Cambria Math"/>
+              <w:sz w:val="28"/>
+              <w:szCs w:val="28"/>
+            </w:rPr>
+            <m:t>=C</m:t>
+          </m:r>
+          <m:sSub>
+            <m:sSubPr>
+              <m:ctrlPr>
+                <w:rPr>
+                  <w:rFonts w:ascii="Cambria Math" w:eastAsiaTheme="minorEastAsia" w:hAnsi="Cambria Math"/>
                   <w:i/>
                   <w:sz w:val="28"/>
                   <w:szCs w:val="28"/>
@@ -53,7 +647,7 @@
                   <m:chr m:val="̇"/>
                   <m:ctrlPr>
                     <w:rPr>
-                      <w:rFonts w:ascii="Cambria Math" w:hAnsi="Cambria Math"/>
+                      <w:rFonts w:ascii="Cambria Math" w:eastAsiaTheme="minorEastAsia" w:hAnsi="Cambria Math"/>
                       <w:i/>
                       <w:sz w:val="28"/>
                       <w:szCs w:val="28"/>
@@ -63,7 +657,7 @@
                 <m:e>
                   <m:r>
                     <w:rPr>
-                      <w:rFonts w:ascii="Cambria Math" w:hAnsi="Cambria Math"/>
+                      <w:rFonts w:ascii="Cambria Math" w:eastAsiaTheme="minorEastAsia" w:hAnsi="Cambria Math"/>
                       <w:sz w:val="28"/>
                       <w:szCs w:val="28"/>
                     </w:rPr>
@@ -75,7 +669,7 @@
             <m:sub>
               <m:r>
                 <w:rPr>
-                  <w:rFonts w:ascii="Cambria Math" w:hAnsi="Cambria Math"/>
+                  <w:rFonts w:ascii="Cambria Math" w:eastAsiaTheme="minorEastAsia" w:hAnsi="Cambria Math"/>
                   <w:sz w:val="28"/>
                   <w:szCs w:val="28"/>
                 </w:rPr>
@@ -83,53 +677,26 @@
               </m:r>
             </m:sub>
           </m:sSub>
-          <m:r>
-            <w:rPr>
-              <w:rFonts w:ascii="Cambria Math" w:hAnsi="Cambria Math"/>
-              <w:sz w:val="28"/>
-              <w:szCs w:val="28"/>
-            </w:rPr>
-            <m:t>+</m:t>
-          </m:r>
-          <m:sSub>
-            <m:sSubPr>
-              <m:ctrlPr>
-                <w:rPr>
-                  <w:rFonts w:ascii="Cambria Math" w:hAnsi="Cambria Math"/>
-                  <w:i/>
-                  <w:sz w:val="28"/>
-                  <w:szCs w:val="28"/>
-                </w:rPr>
-              </m:ctrlPr>
-            </m:sSubPr>
-            <m:e>
-              <m:r>
-                <w:rPr>
-                  <w:rFonts w:ascii="Cambria Math" w:hAnsi="Cambria Math"/>
-                  <w:sz w:val="28"/>
-                  <w:szCs w:val="28"/>
-                </w:rPr>
-                <m:t>v</m:t>
-              </m:r>
-            </m:e>
-            <m:sub>
-              <m:r>
-                <w:rPr>
-                  <w:rFonts w:ascii="Cambria Math" w:hAnsi="Cambria Math"/>
-                  <w:sz w:val="28"/>
-                  <w:szCs w:val="28"/>
-                </w:rPr>
-                <m:t>o</m:t>
-              </m:r>
-            </m:sub>
-          </m:sSub>
-          <m:r>
-            <w:rPr>
-              <w:rFonts w:ascii="Cambria Math" w:eastAsiaTheme="minorEastAsia" w:hAnsi="Cambria Math"/>
-              <w:sz w:val="28"/>
-              <w:szCs w:val="28"/>
-            </w:rPr>
-            <m:t>=</m:t>
+        </m:oMath>
+      </m:oMathPara>
+    </w:p>
+    <w:p>
+      <w:pPr>
+        <w:rPr>
+          <w:rFonts w:eastAsiaTheme="minorEastAsia"/>
+          <w:sz w:val="28"/>
+          <w:szCs w:val="28"/>
+        </w:rPr>
+      </w:pPr>
+      <m:oMathPara>
+        <m:oMath>
+          <m:r>
+            <w:rPr>
+              <w:rFonts w:ascii="Cambria Math" w:eastAsiaTheme="minorEastAsia" w:hAnsi="Cambria Math"/>
+              <w:sz w:val="28"/>
+              <w:szCs w:val="28"/>
+            </w:rPr>
+            <m:t xml:space="preserve">⟹ </m:t>
           </m:r>
           <m:sSub>
             <m:sSubPr>
@@ -191,7 +758,23 @@
               <w:sz w:val="28"/>
               <w:szCs w:val="28"/>
             </w:rPr>
-            <m:t xml:space="preserve"> : </m:t>
+            <m:t xml:space="preserve">= </m:t>
+          </m:r>
+          <m:r>
+            <w:rPr>
+              <w:rFonts w:ascii="Cambria Math" w:eastAsiaTheme="minorEastAsia" w:hAnsi="Cambria Math"/>
+              <w:sz w:val="28"/>
+              <w:szCs w:val="28"/>
+            </w:rPr>
+            <m:t>R</m:t>
+          </m:r>
+          <m:r>
+            <w:rPr>
+              <w:rFonts w:ascii="Cambria Math" w:eastAsiaTheme="minorEastAsia" w:hAnsi="Cambria Math"/>
+              <w:sz w:val="28"/>
+              <w:szCs w:val="28"/>
+            </w:rPr>
+            <m:t>C</m:t>
           </m:r>
           <m:sSub>
             <m:sSubPr>
@@ -205,6 +788,61 @@
               </m:ctrlPr>
             </m:sSubPr>
             <m:e>
+              <m:acc>
+                <m:accPr>
+                  <m:chr m:val="̇"/>
+                  <m:ctrlPr>
+                    <w:rPr>
+                      <w:rFonts w:ascii="Cambria Math" w:eastAsiaTheme="minorEastAsia" w:hAnsi="Cambria Math"/>
+                      <w:i/>
+                      <w:sz w:val="28"/>
+                      <w:szCs w:val="28"/>
+                    </w:rPr>
+                  </m:ctrlPr>
+                </m:accPr>
+                <m:e>
+                  <m:r>
+                    <w:rPr>
+                      <w:rFonts w:ascii="Cambria Math" w:eastAsiaTheme="minorEastAsia" w:hAnsi="Cambria Math"/>
+                      <w:sz w:val="28"/>
+                      <w:szCs w:val="28"/>
+                    </w:rPr>
+                    <m:t>v</m:t>
+                  </m:r>
+                </m:e>
+              </m:acc>
+            </m:e>
+            <m:sub>
+              <m:r>
+                <w:rPr>
+                  <w:rFonts w:ascii="Cambria Math" w:eastAsiaTheme="minorEastAsia" w:hAnsi="Cambria Math"/>
+                  <w:sz w:val="28"/>
+                  <w:szCs w:val="28"/>
+                </w:rPr>
+                <m:t>o</m:t>
+              </m:r>
+            </m:sub>
+          </m:sSub>
+          <m:r>
+            <w:rPr>
+              <w:rFonts w:ascii="Cambria Math" w:eastAsiaTheme="minorEastAsia" w:hAnsi="Cambria Math"/>
+              <w:sz w:val="28"/>
+              <w:szCs w:val="28"/>
+            </w:rPr>
+            <m:t xml:space="preserve">+ </m:t>
+          </m:r>
+          <m:sSub>
+            <m:sSubPr>
+              <m:ctrlPr>
+                <w:rPr>
+                  <w:rFonts w:ascii="Cambria Math" w:eastAsiaTheme="minorEastAsia" w:hAnsi="Cambria Math"/>
+                  <w:i/>
+                  <w:sz w:val="28"/>
+                  <w:szCs w:val="28"/>
+                </w:rPr>
+              </m:ctrlPr>
+            </m:sSubPr>
+            <m:e>
               <m:r>
                 <w:rPr>
                   <w:rFonts w:ascii="Cambria Math" w:eastAsiaTheme="minorEastAsia" w:hAnsi="Cambria Math"/>
@@ -221,7 +859,7 @@
                   <w:sz w:val="28"/>
                   <w:szCs w:val="28"/>
                 </w:rPr>
-                <m:t>in</m:t>
+                <m:t>o</m:t>
               </m:r>
             </m:sub>
           </m:sSub>
@@ -243,7 +881,7 @@
                   <w:sz w:val="28"/>
                   <w:szCs w:val="28"/>
                 </w:rPr>
-                <m:t>0</m:t>
+                <m:t>t</m:t>
               </m:r>
             </m:e>
           </m:d>
@@ -253,15 +891,149 @@
               <w:sz w:val="28"/>
               <w:szCs w:val="28"/>
             </w:rPr>
-            <m:t xml:space="preserve">=0 </m:t>
-          </m:r>
-          <m:r>
-            <w:rPr>
-              <w:rFonts w:ascii="Cambria Math" w:eastAsiaTheme="minorEastAsia" w:hAnsi="Cambria Math"/>
-              <w:sz w:val="28"/>
-              <w:szCs w:val="28"/>
-            </w:rPr>
-            <m:t xml:space="preserve"> ∧</m:t>
+            <m:t xml:space="preserve"> </m:t>
+          </m:r>
+        </m:oMath>
+      </m:oMathPara>
+    </w:p>
+    <w:p>
+      <w:pPr>
+        <w:rPr>
+          <w:rFonts w:eastAsiaTheme="minorEastAsia"/>
+          <w:sz w:val="28"/>
+          <w:szCs w:val="28"/>
+        </w:rPr>
+      </w:pPr>
+    </w:p>
+    <w:p>
+      <w:pPr>
+        <w:rPr>
+          <w:rFonts w:eastAsiaTheme="minorEastAsia"/>
+          <w:sz w:val="28"/>
+          <w:szCs w:val="28"/>
+        </w:rPr>
+      </w:pPr>
+    </w:p>
+    <w:p>
+      <w:pPr>
+        <w:rPr>
+          <w:rFonts w:eastAsiaTheme="minorEastAsia"/>
+          <w:sz w:val="28"/>
+          <w:szCs w:val="28"/>
+        </w:rPr>
+      </w:pPr>
+      <m:oMathPara>
+        <m:oMath>
+          <m:r>
+            <w:rPr>
+              <w:rFonts w:ascii="Cambria Math" w:eastAsiaTheme="minorEastAsia" w:hAnsi="Cambria Math"/>
+              <w:sz w:val="28"/>
+              <w:szCs w:val="28"/>
+            </w:rPr>
+            <m:t xml:space="preserve"> let  </m:t>
+          </m:r>
+          <m:r>
+            <w:rPr>
+              <w:rFonts w:ascii="Cambria Math" w:hAnsi="Cambria Math"/>
+              <w:sz w:val="28"/>
+              <w:szCs w:val="28"/>
+            </w:rPr>
+            <m:t>RC</m:t>
+          </m:r>
+          <m:sSub>
+            <m:sSubPr>
+              <m:ctrlPr>
+                <w:rPr>
+                  <w:rFonts w:ascii="Cambria Math" w:hAnsi="Cambria Math"/>
+                  <w:i/>
+                  <w:sz w:val="28"/>
+                  <w:szCs w:val="28"/>
+                </w:rPr>
+              </m:ctrlPr>
+            </m:sSubPr>
+            <m:e>
+              <m:acc>
+                <m:accPr>
+                  <m:chr m:val="̇"/>
+                  <m:ctrlPr>
+                    <w:rPr>
+                      <w:rFonts w:ascii="Cambria Math" w:hAnsi="Cambria Math"/>
+                      <w:i/>
+                      <w:sz w:val="28"/>
+                      <w:szCs w:val="28"/>
+                    </w:rPr>
+                  </m:ctrlPr>
+                </m:accPr>
+                <m:e>
+                  <m:r>
+                    <w:rPr>
+                      <w:rFonts w:ascii="Cambria Math" w:hAnsi="Cambria Math"/>
+                      <w:sz w:val="28"/>
+                      <w:szCs w:val="28"/>
+                    </w:rPr>
+                    <m:t>v</m:t>
+                  </m:r>
+                </m:e>
+              </m:acc>
+            </m:e>
+            <m:sub>
+              <m:r>
+                <w:rPr>
+                  <w:rFonts w:ascii="Cambria Math" w:hAnsi="Cambria Math"/>
+                  <w:sz w:val="28"/>
+                  <w:szCs w:val="28"/>
+                </w:rPr>
+                <m:t>o</m:t>
+              </m:r>
+            </m:sub>
+          </m:sSub>
+          <m:r>
+            <w:rPr>
+              <w:rFonts w:ascii="Cambria Math" w:hAnsi="Cambria Math"/>
+              <w:sz w:val="28"/>
+              <w:szCs w:val="28"/>
+            </w:rPr>
+            <m:t>+</m:t>
+          </m:r>
+          <m:sSub>
+            <m:sSubPr>
+              <m:ctrlPr>
+                <w:rPr>
+                  <w:rFonts w:ascii="Cambria Math" w:hAnsi="Cambria Math"/>
+                  <w:i/>
+                  <w:sz w:val="28"/>
+                  <w:szCs w:val="28"/>
+                </w:rPr>
+              </m:ctrlPr>
+            </m:sSubPr>
+            <m:e>
+              <m:r>
+                <w:rPr>
+                  <w:rFonts w:ascii="Cambria Math" w:hAnsi="Cambria Math"/>
+                  <w:sz w:val="28"/>
+                  <w:szCs w:val="28"/>
+                </w:rPr>
+                <m:t>v</m:t>
+              </m:r>
+            </m:e>
+            <m:sub>
+              <m:r>
+                <w:rPr>
+                  <w:rFonts w:ascii="Cambria Math" w:hAnsi="Cambria Math"/>
+                  <w:sz w:val="28"/>
+                  <w:szCs w:val="28"/>
+                </w:rPr>
+                <m:t>o</m:t>
+              </m:r>
+            </m:sub>
+          </m:sSub>
+          <m:r>
+            <w:rPr>
+              <w:rFonts w:ascii="Cambria Math" w:eastAsiaTheme="minorEastAsia" w:hAnsi="Cambria Math"/>
+              <w:sz w:val="28"/>
+              <w:szCs w:val="28"/>
+            </w:rPr>
+            <m:t>=</m:t>
           </m:r>
           <m:sSub>
             <m:sSubPr>
@@ -323,6 +1095,130 @@
               <w:sz w:val="28"/>
               <w:szCs w:val="28"/>
             </w:rPr>
+            <m:t xml:space="preserve"> : </m:t>
+          </m:r>
+          <m:sSub>
+            <m:sSubPr>
+              <m:ctrlPr>
+                <w:rPr>
+                  <w:rFonts w:ascii="Cambria Math" w:eastAsiaTheme="minorEastAsia" w:hAnsi="Cambria Math"/>
+                  <w:i/>
+                  <w:sz w:val="28"/>
+                  <w:szCs w:val="28"/>
+                </w:rPr>
+              </m:ctrlPr>
+            </m:sSubPr>
+            <m:e>
+              <m:r>
+                <w:rPr>
+                  <w:rFonts w:ascii="Cambria Math" w:eastAsiaTheme="minorEastAsia" w:hAnsi="Cambria Math"/>
+                  <w:sz w:val="28"/>
+                  <w:szCs w:val="28"/>
+                </w:rPr>
+                <m:t>v</m:t>
+              </m:r>
+            </m:e>
+            <m:sub>
+              <m:r>
+                <w:rPr>
+                  <w:rFonts w:ascii="Cambria Math" w:eastAsiaTheme="minorEastAsia" w:hAnsi="Cambria Math"/>
+                  <w:sz w:val="28"/>
+                  <w:szCs w:val="28"/>
+                </w:rPr>
+                <m:t>in</m:t>
+              </m:r>
+            </m:sub>
+          </m:sSub>
+          <m:d>
+            <m:dPr>
+              <m:ctrlPr>
+                <w:rPr>
+                  <w:rFonts w:ascii="Cambria Math" w:eastAsiaTheme="minorEastAsia" w:hAnsi="Cambria Math"/>
+                  <w:i/>
+                  <w:sz w:val="28"/>
+                  <w:szCs w:val="28"/>
+                </w:rPr>
+              </m:ctrlPr>
+            </m:dPr>
+            <m:e>
+              <m:r>
+                <w:rPr>
+                  <w:rFonts w:ascii="Cambria Math" w:eastAsiaTheme="minorEastAsia" w:hAnsi="Cambria Math"/>
+                  <w:sz w:val="28"/>
+                  <w:szCs w:val="28"/>
+                </w:rPr>
+                <m:t>0</m:t>
+              </m:r>
+            </m:e>
+          </m:d>
+          <m:r>
+            <w:rPr>
+              <w:rFonts w:ascii="Cambria Math" w:eastAsiaTheme="minorEastAsia" w:hAnsi="Cambria Math"/>
+              <w:sz w:val="28"/>
+              <w:szCs w:val="28"/>
+            </w:rPr>
+            <m:t>=0  ∧</m:t>
+          </m:r>
+          <m:sSub>
+            <m:sSubPr>
+              <m:ctrlPr>
+                <w:rPr>
+                  <w:rFonts w:ascii="Cambria Math" w:eastAsiaTheme="minorEastAsia" w:hAnsi="Cambria Math"/>
+                  <w:i/>
+                  <w:sz w:val="28"/>
+                  <w:szCs w:val="28"/>
+                </w:rPr>
+              </m:ctrlPr>
+            </m:sSubPr>
+            <m:e>
+              <m:r>
+                <w:rPr>
+                  <w:rFonts w:ascii="Cambria Math" w:eastAsiaTheme="minorEastAsia" w:hAnsi="Cambria Math"/>
+                  <w:sz w:val="28"/>
+                  <w:szCs w:val="28"/>
+                </w:rPr>
+                <m:t>v</m:t>
+              </m:r>
+            </m:e>
+            <m:sub>
+              <m:r>
+                <w:rPr>
+                  <w:rFonts w:ascii="Cambria Math" w:eastAsiaTheme="minorEastAsia" w:hAnsi="Cambria Math"/>
+                  <w:sz w:val="28"/>
+                  <w:szCs w:val="28"/>
+                </w:rPr>
+                <m:t>in</m:t>
+              </m:r>
+            </m:sub>
+          </m:sSub>
+          <m:d>
+            <m:dPr>
+              <m:ctrlPr>
+                <w:rPr>
+                  <w:rFonts w:ascii="Cambria Math" w:eastAsiaTheme="minorEastAsia" w:hAnsi="Cambria Math"/>
+                  <w:i/>
+                  <w:sz w:val="28"/>
+                  <w:szCs w:val="28"/>
+                </w:rPr>
+              </m:ctrlPr>
+            </m:dPr>
+            <m:e>
+              <m:r>
+                <w:rPr>
+                  <w:rFonts w:ascii="Cambria Math" w:eastAsiaTheme="minorEastAsia" w:hAnsi="Cambria Math"/>
+                  <w:sz w:val="28"/>
+                  <w:szCs w:val="28"/>
+                </w:rPr>
+                <m:t>t</m:t>
+              </m:r>
+            </m:e>
+          </m:d>
+          <m:r>
+            <w:rPr>
+              <w:rFonts w:ascii="Cambria Math" w:eastAsiaTheme="minorEastAsia" w:hAnsi="Cambria Math"/>
+              <w:sz w:val="28"/>
+              <w:szCs w:val="28"/>
+            </w:rPr>
             <m:t>≔</m:t>
           </m:r>
           <m:sSub>
@@ -458,15 +1354,7 @@
               <w:sz w:val="28"/>
               <w:szCs w:val="28"/>
             </w:rPr>
-            <m:t xml:space="preserve">, </m:t>
-          </m:r>
-          <m:r>
-            <w:rPr>
-              <w:rFonts w:ascii="Cambria Math" w:eastAsiaTheme="minorEastAsia" w:hAnsi="Cambria Math"/>
-              <w:sz w:val="28"/>
-              <w:szCs w:val="28"/>
-            </w:rPr>
-            <m:t>t</m:t>
+            <m:t>, t</m:t>
           </m:r>
           <m:r>
             <m:rPr>
@@ -690,15 +1578,7 @@
               <w:sz w:val="28"/>
               <w:szCs w:val="28"/>
             </w:rPr>
-            <m:t xml:space="preserve"> ⟹  </m:t>
-          </m:r>
-          <m:r>
-            <w:rPr>
-              <w:rFonts w:ascii="Cambria Math" w:eastAsiaTheme="minorEastAsia" w:hAnsi="Cambria Math"/>
-              <w:sz w:val="28"/>
-              <w:szCs w:val="28"/>
-            </w:rPr>
-            <m:t xml:space="preserve">RC </m:t>
+            <m:t xml:space="preserve"> ⟹  RC </m:t>
           </m:r>
           <m:d>
             <m:dPr>
@@ -2713,4 +3593,16 @@
     </a:ext>
   </a:extLst>
 </a:theme>
+</file>
+
+<file path=customXml/item1.xml><?xml version="1.0" encoding="utf-8"?>
+<b:Sources xmlns:b="http://schemas.openxmlformats.org/officeDocument/2006/bibliography" xmlns="http://schemas.openxmlformats.org/officeDocument/2006/bibliography" SelectedStyle="\APASixthEditionOfficeOnline.xsl" StyleName="APA" Version="6"/>
+</file>
+
+<file path=customXml/itemProps1.xml><?xml version="1.0" encoding="utf-8"?>
+<ds:datastoreItem xmlns:ds="http://schemas.openxmlformats.org/officeDocument/2006/customXml" ds:itemID="{7A884C30-C782-4D87-BE9A-C5D01BCD32C0}">
+  <ds:schemaRefs>
+    <ds:schemaRef ds:uri="http://schemas.openxmlformats.org/officeDocument/2006/bibliography"/>
+  </ds:schemaRefs>
+</ds:datastoreItem>
 </file>
</xml_diff>